<commit_message>
25-01-15, School and society bijgewerkt
</commit_message>
<xml_diff>
--- a/DeweyBooks/ErvaringenOnderwijs.docx
+++ b/DeweyBooks/ErvaringenOnderwijs.docx
@@ -367,6 +367,13 @@
           <w:rFonts w:ascii="Courier New" w:hAnsi="Courier New" w:cs="Courier New"/>
           <w:lang w:val="nl-NL"/>
         </w:rPr>
+        <w:t xml:space="preserve">hij </w:t>
+      </w:r>
+      <w:r>
+        <w:rPr>
+          <w:rFonts w:ascii="Courier New" w:hAnsi="Courier New" w:cs="Courier New"/>
+          <w:lang w:val="nl-NL"/>
+        </w:rPr>
         <w:t xml:space="preserve">actief betrokken bij de </w:t>
       </w:r>
       <w:r>
@@ -666,7 +673,7 @@
           <w:rFonts w:ascii="Courier New" w:hAnsi="Courier New" w:cs="Courier New"/>
           <w:lang w:val="nl-NL"/>
         </w:rPr>
-        <w:t xml:space="preserve"> wordt vaak aan de kant van het progressieve onderwijs geplaatst</w:t>
+        <w:t xml:space="preserve"> wordt aan de kant van het progressieve onderwijs geplaatst</w:t>
       </w:r>
       <w:r>
         <w:rPr>
@@ -701,6 +708,13 @@
           <w:rFonts w:ascii="Courier New" w:hAnsi="Courier New" w:cs="Courier New"/>
           <w:lang w:val="nl-NL"/>
         </w:rPr>
+        <w:t xml:space="preserve">actief </w:t>
+      </w:r>
+      <w:r>
+        <w:rPr>
+          <w:rFonts w:ascii="Courier New" w:hAnsi="Courier New" w:cs="Courier New"/>
+          <w:lang w:val="nl-NL"/>
+        </w:rPr>
         <w:t>verdedigt</w:t>
       </w:r>
       <w:r>
@@ -750,35 +764,86 @@
           <w:rFonts w:ascii="Courier New" w:hAnsi="Courier New" w:cs="Courier New"/>
           <w:lang w:val="nl-NL"/>
         </w:rPr>
-        <w:t xml:space="preserve">heeft hij weinig op. Hij wil denken in termen van onderwijs en </w:t>
-      </w:r>
-      <w:r>
-        <w:rPr>
-          <w:rFonts w:ascii="Courier New" w:hAnsi="Courier New" w:cs="Courier New"/>
-          <w:lang w:val="nl-NL"/>
-        </w:rPr>
-        <w:t xml:space="preserve">hem gaat het om de vraag hoe </w:t>
-      </w:r>
-      <w:r>
-        <w:rPr>
-          <w:rFonts w:ascii="Courier New" w:hAnsi="Courier New" w:cs="Courier New"/>
-          <w:lang w:val="nl-NL"/>
-        </w:rPr>
-        <w:t xml:space="preserve">onderwijs kan bijdragen aan het verbeteren van </w:t>
-      </w:r>
-      <w:r>
-        <w:rPr>
-          <w:rFonts w:ascii="Courier New" w:hAnsi="Courier New" w:cs="Courier New"/>
-          <w:lang w:val="nl-NL"/>
-        </w:rPr>
-        <w:t xml:space="preserve">het individuele leven en </w:t>
-      </w:r>
-      <w:r>
-        <w:rPr>
-          <w:rFonts w:ascii="Courier New" w:hAnsi="Courier New" w:cs="Courier New"/>
-          <w:lang w:val="nl-NL"/>
-        </w:rPr>
-        <w:t xml:space="preserve">de samenleving. Wanneer hij </w:t>
+        <w:t xml:space="preserve">heeft hij weinig op. </w:t>
+      </w:r>
+      <w:proofErr w:type="spellStart"/>
+      <w:r>
+        <w:rPr>
+          <w:rFonts w:ascii="Courier New" w:hAnsi="Courier New" w:cs="Courier New"/>
+          <w:lang w:val="nl-NL"/>
+        </w:rPr>
+        <w:t>Progresief</w:t>
+      </w:r>
+      <w:proofErr w:type="spellEnd"/>
+      <w:r>
+        <w:rPr>
+          <w:rFonts w:ascii="Courier New" w:hAnsi="Courier New" w:cs="Courier New"/>
+          <w:lang w:val="nl-NL"/>
+        </w:rPr>
+        <w:t xml:space="preserve"> onderwijs mag geen slogan worden. </w:t>
+      </w:r>
+      <w:r>
+        <w:rPr>
+          <w:rFonts w:ascii="Courier New" w:hAnsi="Courier New" w:cs="Courier New"/>
+          <w:lang w:val="nl-NL"/>
+        </w:rPr>
+        <w:t xml:space="preserve">Hij wil denken in termen van onderwijs en </w:t>
+      </w:r>
+      <w:r>
+        <w:rPr>
+          <w:rFonts w:ascii="Courier New" w:hAnsi="Courier New" w:cs="Courier New"/>
+          <w:lang w:val="nl-NL"/>
+        </w:rPr>
+        <w:t>h</w:t>
+      </w:r>
+      <w:r>
+        <w:rPr>
+          <w:rFonts w:ascii="Courier New" w:hAnsi="Courier New" w:cs="Courier New"/>
+          <w:lang w:val="nl-NL"/>
+        </w:rPr>
+        <w:t xml:space="preserve">oe onderwijs het </w:t>
+      </w:r>
+      <w:r>
+        <w:rPr>
+          <w:rFonts w:ascii="Courier New" w:hAnsi="Courier New" w:cs="Courier New"/>
+          <w:lang w:val="nl-NL"/>
+        </w:rPr>
+        <w:t xml:space="preserve">individuele leven en </w:t>
+      </w:r>
+      <w:r>
+        <w:rPr>
+          <w:rFonts w:ascii="Courier New" w:hAnsi="Courier New" w:cs="Courier New"/>
+          <w:lang w:val="nl-NL"/>
+        </w:rPr>
+        <w:t xml:space="preserve">dat van </w:t>
+      </w:r>
+      <w:r>
+        <w:rPr>
+          <w:rFonts w:ascii="Courier New" w:hAnsi="Courier New" w:cs="Courier New"/>
+          <w:lang w:val="nl-NL"/>
+        </w:rPr>
+        <w:t>de samenleving</w:t>
+      </w:r>
+      <w:r>
+        <w:rPr>
+          <w:rFonts w:ascii="Courier New" w:hAnsi="Courier New" w:cs="Courier New"/>
+          <w:lang w:val="nl-NL"/>
+        </w:rPr>
+        <w:t xml:space="preserve"> kan verbeteren</w:t>
+      </w:r>
+      <w:r>
+        <w:rPr>
+          <w:rFonts w:ascii="Courier New" w:hAnsi="Courier New" w:cs="Courier New"/>
+          <w:lang w:val="nl-NL"/>
+        </w:rPr>
+        <w:t xml:space="preserve">. Wanneer hij </w:t>
+      </w:r>
+      <w:r>
+        <w:rPr>
+          <w:rFonts w:ascii="Courier New" w:hAnsi="Courier New" w:cs="Courier New"/>
+          <w:lang w:val="nl-NL"/>
+        </w:rPr>
+        <w:t xml:space="preserve">in 193x </w:t>
       </w:r>
       <w:proofErr w:type="spellStart"/>
       <w:r>
@@ -1037,21 +1102,26 @@
         </w:rPr>
         <w:t xml:space="preserve">. Dat </w:t>
       </w:r>
-      <w:proofErr w:type="spellStart"/>
-      <w:r>
-        <w:rPr>
-          <w:rFonts w:ascii="Courier New" w:hAnsi="Courier New" w:cs="Courier New"/>
-          <w:lang w:val="nl-NL"/>
-        </w:rPr>
-        <w:t>gelt</w:t>
-      </w:r>
-      <w:proofErr w:type="spellEnd"/>
-      <w:r>
-        <w:rPr>
-          <w:rFonts w:ascii="Courier New" w:hAnsi="Courier New" w:cs="Courier New"/>
-          <w:lang w:val="nl-NL"/>
-        </w:rPr>
-        <w:t xml:space="preserve"> </w:t>
+      <w:r>
+        <w:rPr>
+          <w:rFonts w:ascii="Courier New" w:hAnsi="Courier New" w:cs="Courier New"/>
+          <w:lang w:val="nl-NL"/>
+        </w:rPr>
+        <w:t>gel</w:t>
+      </w:r>
+      <w:r>
+        <w:rPr>
+          <w:rFonts w:ascii="Courier New" w:hAnsi="Courier New" w:cs="Courier New"/>
+          <w:lang w:val="nl-NL"/>
+        </w:rPr>
+        <w:t>d</w:t>
+      </w:r>
+      <w:r>
+        <w:rPr>
+          <w:rFonts w:ascii="Courier New" w:hAnsi="Courier New" w:cs="Courier New"/>
+          <w:lang w:val="nl-NL"/>
+        </w:rPr>
+        <w:t xml:space="preserve">t </w:t>
       </w:r>
       <w:r>
         <w:rPr>
@@ -1178,7 +1248,7 @@
           <w:rFonts w:ascii="Courier New" w:hAnsi="Courier New" w:cs="Courier New"/>
           <w:lang w:val="nl-NL"/>
         </w:rPr>
-        <w:t xml:space="preserve"> onderwijs kent in de organisatie duidelijke standaarden, gedragsregels, tijdschema’s en examens </w:t>
+        <w:t xml:space="preserve"> onderwijs kent duidelijke standaarden, gedragsregels, tijdschema’s en examens </w:t>
       </w:r>
       <w:r>
         <w:rPr>
@@ -1255,7 +1325,21 @@
           <w:rFonts w:ascii="Courier New" w:hAnsi="Courier New" w:cs="Courier New"/>
           <w:lang w:val="nl-NL"/>
         </w:rPr>
-        <w:t xml:space="preserve">leraren worden kinderen en jongeren voorbereid op de toekomst. Het </w:t>
+        <w:t>leraren worden kinderen en jongeren voorbereid op de toekomst.</w:t>
+      </w:r>
+      <w:r>
+        <w:rPr>
+          <w:rFonts w:ascii="Courier New" w:hAnsi="Courier New" w:cs="Courier New"/>
+          <w:lang w:val="nl-NL"/>
+        </w:rPr>
+        <w:t xml:space="preserve"> </w:t>
+      </w:r>
+      <w:r>
+        <w:rPr>
+          <w:rFonts w:ascii="Courier New" w:hAnsi="Courier New" w:cs="Courier New"/>
+          <w:lang w:val="nl-NL"/>
+        </w:rPr>
+        <w:t xml:space="preserve">Het </w:t>
       </w:r>
       <w:r>
         <w:rPr>
@@ -1474,21 +1558,12 @@
         </w:rPr>
         <w:t xml:space="preserve">wordt </w:t>
       </w:r>
-      <w:proofErr w:type="spellStart"/>
-      <w:r>
-        <w:rPr>
-          <w:rFonts w:ascii="Courier New" w:hAnsi="Courier New" w:cs="Courier New"/>
-          <w:lang w:val="nl-NL"/>
-        </w:rPr>
-        <w:t>alles</w:t>
-      </w:r>
-      <w:proofErr w:type="spellEnd"/>
-      <w:r>
-        <w:rPr>
-          <w:rFonts w:ascii="Courier New" w:hAnsi="Courier New" w:cs="Courier New"/>
-          <w:lang w:val="nl-NL"/>
-        </w:rPr>
-        <w:t xml:space="preserve"> op de toekomst gericht en nauwelijks</w:t>
+      <w:r>
+        <w:rPr>
+          <w:rFonts w:ascii="Courier New" w:hAnsi="Courier New" w:cs="Courier New"/>
+          <w:lang w:val="nl-NL"/>
+        </w:rPr>
+        <w:t>alles op de toekomst gericht en nauwelijks</w:t>
       </w:r>
       <w:r>
         <w:rPr>
@@ -1908,7 +1983,21 @@
           <w:rFonts w:ascii="Courier New" w:hAnsi="Courier New" w:cs="Courier New"/>
           <w:lang w:val="nl-NL"/>
         </w:rPr>
-        <w:t>Ervaringen doen ze altijd op,</w:t>
+        <w:t xml:space="preserve">Ervaringen doen </w:t>
+      </w:r>
+      <w:r>
+        <w:rPr>
+          <w:rFonts w:ascii="Courier New" w:hAnsi="Courier New" w:cs="Courier New"/>
+          <w:lang w:val="nl-NL"/>
+        </w:rPr>
+        <w:t xml:space="preserve">jongeren </w:t>
+      </w:r>
+      <w:r>
+        <w:rPr>
+          <w:rFonts w:ascii="Courier New" w:hAnsi="Courier New" w:cs="Courier New"/>
+          <w:lang w:val="nl-NL"/>
+        </w:rPr>
+        <w:t>altijd op,</w:t>
       </w:r>
       <w:r>
         <w:rPr>
@@ -2063,21 +2152,37 @@
           <w:rFonts w:ascii="Courier New" w:hAnsi="Courier New" w:cs="Courier New"/>
           <w:lang w:val="nl-NL"/>
         </w:rPr>
-        <w:t xml:space="preserve"> aan twee criteria. Allereerst is er het principe van continuïteit. </w:t>
-      </w:r>
-      <w:r>
-        <w:rPr>
-          <w:rFonts w:ascii="Courier New" w:hAnsi="Courier New" w:cs="Courier New"/>
-          <w:lang w:val="nl-NL"/>
-        </w:rPr>
-        <w:t>Ervaringen die</w:t>
-      </w:r>
-      <w:r>
-        <w:rPr>
-          <w:rFonts w:ascii="Courier New" w:hAnsi="Courier New" w:cs="Courier New"/>
-          <w:lang w:val="nl-NL"/>
-        </w:rPr>
-        <w:t xml:space="preserve"> vanuit het verleden word</w:t>
+        <w:t xml:space="preserve"> aan twee criteria. Allereerst is er het principe van </w:t>
+      </w:r>
+      <w:r>
+        <w:rPr>
+          <w:rFonts w:ascii="Courier New" w:hAnsi="Courier New" w:cs="Courier New"/>
+          <w:i/>
+          <w:iCs/>
+          <w:lang w:val="nl-NL"/>
+        </w:rPr>
+        <w:t>continuïteit</w:t>
+      </w:r>
+      <w:r>
+        <w:rPr>
+          <w:rFonts w:ascii="Courier New" w:hAnsi="Courier New" w:cs="Courier New"/>
+          <w:lang w:val="nl-NL"/>
+        </w:rPr>
+        <w:t xml:space="preserve">. </w:t>
+      </w:r>
+      <w:r>
+        <w:rPr>
+          <w:rFonts w:ascii="Courier New" w:hAnsi="Courier New" w:cs="Courier New"/>
+          <w:lang w:val="nl-NL"/>
+        </w:rPr>
+        <w:t xml:space="preserve">Ervaringen </w:t>
+      </w:r>
+      <w:r>
+        <w:rPr>
+          <w:rFonts w:ascii="Courier New" w:hAnsi="Courier New" w:cs="Courier New"/>
+          <w:lang w:val="nl-NL"/>
+        </w:rPr>
+        <w:t>vanuit het verleden word</w:t>
       </w:r>
       <w:r>
         <w:rPr>

</xml_diff>